<commit_message>
added day 2 guided exercise
</commit_message>
<xml_diff>
--- a/Data Literacy/Day 1 Intro to Data Literacy/Instructor Handout for guided exercise copy.docx
+++ b/Data Literacy/Day 1 Intro to Data Literacy/Instructor Handout for guided exercise copy.docx
@@ -307,7 +307,7 @@
           <w:kern w:val="0"/>
           <w14:ligatures w14:val="none"/>
         </w:rPr>
-        <w:t>Prepare the handout with exercise instructions (you can use the provided sample handout).</w:t>
+        <w:t>Prepare the handout with exercise instructions.</w:t>
       </w:r>
     </w:p>
     <w:p>
@@ -631,35 +631,6 @@
     </w:p>
     <w:p>
       <w:pPr>
-        <w:numPr>
-          <w:ilvl w:val="0"/>
-          <w:numId w:val="13"/>
-        </w:numPr>
-        <w:pBdr>
-          <w:top w:val="single" w:sz="2" w:space="0" w:color="D9D9E3"/>
-          <w:left w:val="single" w:sz="2" w:space="5" w:color="D9D9E3"/>
-          <w:bottom w:val="single" w:sz="2" w:space="0" w:color="D9D9E3"/>
-          <w:right w:val="single" w:sz="2" w:space="0" w:color="D9D9E3"/>
-        </w:pBdr>
-        <w:rPr>
-          <w:rFonts w:ascii="Segoe UI" w:eastAsia="Times New Roman" w:hAnsi="Segoe UI" w:cs="Segoe UI"/>
-          <w:color w:val="374151"/>
-          <w:kern w:val="0"/>
-          <w14:ligatures w14:val="none"/>
-        </w:rPr>
-      </w:pPr>
-      <w:r>
-        <w:rPr>
-          <w:rFonts w:ascii="Segoe UI" w:eastAsia="Times New Roman" w:hAnsi="Segoe UI" w:cs="Segoe UI"/>
-          <w:color w:val="374151"/>
-          <w:kern w:val="0"/>
-          <w14:ligatures w14:val="none"/>
-        </w:rPr>
-        <w:t>Use Slide 3 titled "Group Formation" for guidance.</w:t>
-      </w:r>
-    </w:p>
-    <w:p>
-      <w:pPr>
         <w:pBdr>
           <w:top w:val="single" w:sz="2" w:space="0" w:color="D9D9E3"/>
           <w:left w:val="single" w:sz="2" w:space="0" w:color="D9D9E3"/>
@@ -684,84 +655,8 @@
           <w:bdr w:val="single" w:sz="2" w:space="0" w:color="D9D9E3" w:frame="1"/>
           <w14:ligatures w14:val="none"/>
         </w:rPr>
-        <w:t>Step 3: Handout Distribution (2 minutes)</w:t>
-      </w:r>
-    </w:p>
-    <w:p>
-      <w:pPr>
-        <w:numPr>
-          <w:ilvl w:val="0"/>
-          <w:numId w:val="14"/>
-        </w:numPr>
-        <w:pBdr>
-          <w:top w:val="single" w:sz="2" w:space="0" w:color="D9D9E3"/>
-          <w:left w:val="single" w:sz="2" w:space="5" w:color="D9D9E3"/>
-          <w:bottom w:val="single" w:sz="2" w:space="0" w:color="D9D9E3"/>
-          <w:right w:val="single" w:sz="2" w:space="0" w:color="D9D9E3"/>
-        </w:pBdr>
-        <w:rPr>
-          <w:rFonts w:ascii="Segoe UI" w:eastAsia="Times New Roman" w:hAnsi="Segoe UI" w:cs="Segoe UI"/>
-          <w:color w:val="374151"/>
-          <w:kern w:val="0"/>
-          <w14:ligatures w14:val="none"/>
-        </w:rPr>
-      </w:pPr>
-      <w:r>
-        <w:rPr>
-          <w:rFonts w:ascii="Segoe UI" w:eastAsia="Times New Roman" w:hAnsi="Segoe UI" w:cs="Segoe UI"/>
-          <w:color w:val="374151"/>
-          <w:kern w:val="0"/>
-          <w14:ligatures w14:val="none"/>
-        </w:rPr>
-        <w:lastRenderedPageBreak/>
-        <w:t>Distribute the handout with exercise instructions to each group.</w:t>
-      </w:r>
-    </w:p>
-    <w:p>
-      <w:pPr>
-        <w:numPr>
-          <w:ilvl w:val="0"/>
-          <w:numId w:val="14"/>
-        </w:numPr>
-        <w:pBdr>
-          <w:top w:val="single" w:sz="2" w:space="0" w:color="D9D9E3"/>
-          <w:left w:val="single" w:sz="2" w:space="5" w:color="D9D9E3"/>
-          <w:bottom w:val="single" w:sz="2" w:space="0" w:color="D9D9E3"/>
-          <w:right w:val="single" w:sz="2" w:space="0" w:color="D9D9E3"/>
-        </w:pBdr>
-        <w:rPr>
-          <w:rFonts w:ascii="Segoe UI" w:eastAsia="Times New Roman" w:hAnsi="Segoe UI" w:cs="Segoe UI"/>
-          <w:color w:val="374151"/>
-          <w:kern w:val="0"/>
-          <w14:ligatures w14:val="none"/>
-        </w:rPr>
-      </w:pPr>
-      <w:r>
-        <w:rPr>
-          <w:rFonts w:ascii="Segoe UI" w:eastAsia="Times New Roman" w:hAnsi="Segoe UI" w:cs="Segoe UI"/>
-          <w:color w:val="374151"/>
-          <w:kern w:val="0"/>
-          <w14:ligatures w14:val="none"/>
-        </w:rPr>
-        <w:t>Use Slide 4 titled "Handout Distribution" to signal this step.</w:t>
-      </w:r>
-    </w:p>
-    <w:p>
-      <w:pPr>
-        <w:pBdr>
-          <w:top w:val="single" w:sz="2" w:space="0" w:color="D9D9E3"/>
-          <w:left w:val="single" w:sz="2" w:space="0" w:color="D9D9E3"/>
-          <w:bottom w:val="single" w:sz="2" w:space="0" w:color="D9D9E3"/>
-          <w:right w:val="single" w:sz="2" w:space="0" w:color="D9D9E3"/>
-        </w:pBdr>
-        <w:spacing w:before="300" w:after="300"/>
-        <w:rPr>
-          <w:rFonts w:ascii="Segoe UI" w:eastAsia="Times New Roman" w:hAnsi="Segoe UI" w:cs="Segoe UI"/>
-          <w:color w:val="374151"/>
-          <w:kern w:val="0"/>
-          <w14:ligatures w14:val="none"/>
-        </w:rPr>
-      </w:pPr>
+        <w:t xml:space="preserve">Step </w:t>
+      </w:r>
       <w:r>
         <w:rPr>
           <w:rFonts w:ascii="Segoe UI" w:eastAsia="Times New Roman" w:hAnsi="Segoe UI" w:cs="Segoe UI"/>
@@ -772,7 +667,19 @@
           <w:bdr w:val="single" w:sz="2" w:space="0" w:color="D9D9E3" w:frame="1"/>
           <w14:ligatures w14:val="none"/>
         </w:rPr>
-        <w:t>Step 4: Exercise (15-20 minutes)</w:t>
+        <w:t>3</w:t>
+      </w:r>
+      <w:r>
+        <w:rPr>
+          <w:rFonts w:ascii="Segoe UI" w:eastAsia="Times New Roman" w:hAnsi="Segoe UI" w:cs="Segoe UI"/>
+          <w:b/>
+          <w:bCs/>
+          <w:color w:val="374151"/>
+          <w:kern w:val="0"/>
+          <w:bdr w:val="single" w:sz="2" w:space="0" w:color="D9D9E3" w:frame="1"/>
+          <w14:ligatures w14:val="none"/>
+        </w:rPr>
+        <w:t>: Exercise (15-20 minutes)</w:t>
       </w:r>
     </w:p>
     <w:p>
@@ -830,36 +737,8 @@
           <w:kern w:val="0"/>
           <w14:ligatures w14:val="none"/>
         </w:rPr>
+        <w:lastRenderedPageBreak/>
         <w:t>Encourage participants to collaborate and engage actively in evaluating data sources.</w:t>
-      </w:r>
-    </w:p>
-    <w:p>
-      <w:pPr>
-        <w:numPr>
-          <w:ilvl w:val="0"/>
-          <w:numId w:val="15"/>
-        </w:numPr>
-        <w:pBdr>
-          <w:top w:val="single" w:sz="2" w:space="0" w:color="D9D9E3"/>
-          <w:left w:val="single" w:sz="2" w:space="5" w:color="D9D9E3"/>
-          <w:bottom w:val="single" w:sz="2" w:space="0" w:color="D9D9E3"/>
-          <w:right w:val="single" w:sz="2" w:space="0" w:color="D9D9E3"/>
-        </w:pBdr>
-        <w:rPr>
-          <w:rFonts w:ascii="Segoe UI" w:eastAsia="Times New Roman" w:hAnsi="Segoe UI" w:cs="Segoe UI"/>
-          <w:color w:val="374151"/>
-          <w:kern w:val="0"/>
-          <w14:ligatures w14:val="none"/>
-        </w:rPr>
-      </w:pPr>
-      <w:r>
-        <w:rPr>
-          <w:rFonts w:ascii="Segoe UI" w:eastAsia="Times New Roman" w:hAnsi="Segoe UI" w:cs="Segoe UI"/>
-          <w:color w:val="374151"/>
-          <w:kern w:val="0"/>
-          <w14:ligatures w14:val="none"/>
-        </w:rPr>
-        <w:t>Use Slide 5 titled "Exercise Instructions" as a reference.</w:t>
       </w:r>
     </w:p>
     <w:p>
@@ -888,7 +767,31 @@
           <w:bdr w:val="single" w:sz="2" w:space="0" w:color="D9D9E3" w:frame="1"/>
           <w14:ligatures w14:val="none"/>
         </w:rPr>
-        <w:t>Step 5: Group Presentations (5-10 minutes)</w:t>
+        <w:t xml:space="preserve">Step </w:t>
+      </w:r>
+      <w:r>
+        <w:rPr>
+          <w:rFonts w:ascii="Segoe UI" w:eastAsia="Times New Roman" w:hAnsi="Segoe UI" w:cs="Segoe UI"/>
+          <w:b/>
+          <w:bCs/>
+          <w:color w:val="374151"/>
+          <w:kern w:val="0"/>
+          <w:bdr w:val="single" w:sz="2" w:space="0" w:color="D9D9E3" w:frame="1"/>
+          <w14:ligatures w14:val="none"/>
+        </w:rPr>
+        <w:t>4</w:t>
+      </w:r>
+      <w:r>
+        <w:rPr>
+          <w:rFonts w:ascii="Segoe UI" w:eastAsia="Times New Roman" w:hAnsi="Segoe UI" w:cs="Segoe UI"/>
+          <w:b/>
+          <w:bCs/>
+          <w:color w:val="374151"/>
+          <w:kern w:val="0"/>
+          <w:bdr w:val="single" w:sz="2" w:space="0" w:color="D9D9E3" w:frame="1"/>
+          <w14:ligatures w14:val="none"/>
+        </w:rPr>
+        <w:t>: Group Presentations (5-10 minutes)</w:t>
       </w:r>
     </w:p>
     <w:p>
@@ -1033,7 +936,31 @@
           <w:bdr w:val="single" w:sz="2" w:space="0" w:color="D9D9E3" w:frame="1"/>
           <w14:ligatures w14:val="none"/>
         </w:rPr>
-        <w:t>Step 6: Debrief and Discussion (5-10 minutes)</w:t>
+        <w:t xml:space="preserve">Step </w:t>
+      </w:r>
+      <w:r>
+        <w:rPr>
+          <w:rFonts w:ascii="Segoe UI" w:eastAsia="Times New Roman" w:hAnsi="Segoe UI" w:cs="Segoe UI"/>
+          <w:b/>
+          <w:bCs/>
+          <w:color w:val="374151"/>
+          <w:kern w:val="0"/>
+          <w:bdr w:val="single" w:sz="2" w:space="0" w:color="D9D9E3" w:frame="1"/>
+          <w14:ligatures w14:val="none"/>
+        </w:rPr>
+        <w:t>5</w:t>
+      </w:r>
+      <w:r>
+        <w:rPr>
+          <w:rFonts w:ascii="Segoe UI" w:eastAsia="Times New Roman" w:hAnsi="Segoe UI" w:cs="Segoe UI"/>
+          <w:b/>
+          <w:bCs/>
+          <w:color w:val="374151"/>
+          <w:kern w:val="0"/>
+          <w:bdr w:val="single" w:sz="2" w:space="0" w:color="D9D9E3" w:frame="1"/>
+          <w14:ligatures w14:val="none"/>
+        </w:rPr>
+        <w:t>: Debrief and Discussion (5-10 minutes)</w:t>
       </w:r>
     </w:p>
     <w:p>
@@ -1178,7 +1105,31 @@
           <w:bdr w:val="single" w:sz="2" w:space="0" w:color="D9D9E3" w:frame="1"/>
           <w14:ligatures w14:val="none"/>
         </w:rPr>
-        <w:t>Step 7: Conclusion (3 minutes)</w:t>
+        <w:t xml:space="preserve">Step </w:t>
+      </w:r>
+      <w:r>
+        <w:rPr>
+          <w:rFonts w:ascii="Segoe UI" w:eastAsia="Times New Roman" w:hAnsi="Segoe UI" w:cs="Segoe UI"/>
+          <w:b/>
+          <w:bCs/>
+          <w:color w:val="374151"/>
+          <w:kern w:val="0"/>
+          <w:bdr w:val="single" w:sz="2" w:space="0" w:color="D9D9E3" w:frame="1"/>
+          <w14:ligatures w14:val="none"/>
+        </w:rPr>
+        <w:t>6</w:t>
+      </w:r>
+      <w:r>
+        <w:rPr>
+          <w:rFonts w:ascii="Segoe UI" w:eastAsia="Times New Roman" w:hAnsi="Segoe UI" w:cs="Segoe UI"/>
+          <w:b/>
+          <w:bCs/>
+          <w:color w:val="374151"/>
+          <w:kern w:val="0"/>
+          <w:bdr w:val="single" w:sz="2" w:space="0" w:color="D9D9E3" w:frame="1"/>
+          <w14:ligatures w14:val="none"/>
+        </w:rPr>
+        <w:t>: Conclusion (3 minutes)</w:t>
       </w:r>
     </w:p>
     <w:p>
@@ -1294,7 +1245,31 @@
           <w:bdr w:val="single" w:sz="2" w:space="0" w:color="D9D9E3" w:frame="1"/>
           <w14:ligatures w14:val="none"/>
         </w:rPr>
-        <w:t>Step 8: Q&amp;A (2 minutes)</w:t>
+        <w:t xml:space="preserve">Step </w:t>
+      </w:r>
+      <w:r>
+        <w:rPr>
+          <w:rFonts w:ascii="Segoe UI" w:eastAsia="Times New Roman" w:hAnsi="Segoe UI" w:cs="Segoe UI"/>
+          <w:b/>
+          <w:bCs/>
+          <w:color w:val="374151"/>
+          <w:kern w:val="0"/>
+          <w:bdr w:val="single" w:sz="2" w:space="0" w:color="D9D9E3" w:frame="1"/>
+          <w14:ligatures w14:val="none"/>
+        </w:rPr>
+        <w:t>7</w:t>
+      </w:r>
+      <w:r>
+        <w:rPr>
+          <w:rFonts w:ascii="Segoe UI" w:eastAsia="Times New Roman" w:hAnsi="Segoe UI" w:cs="Segoe UI"/>
+          <w:b/>
+          <w:bCs/>
+          <w:color w:val="374151"/>
+          <w:kern w:val="0"/>
+          <w:bdr w:val="single" w:sz="2" w:space="0" w:color="D9D9E3" w:frame="1"/>
+          <w14:ligatures w14:val="none"/>
+        </w:rPr>
+        <w:t>: Q&amp;A (2 minutes)</w:t>
       </w:r>
     </w:p>
     <w:p>
@@ -1410,8 +1385,31 @@
           <w:bdr w:val="single" w:sz="2" w:space="0" w:color="D9D9E3" w:frame="1"/>
           <w14:ligatures w14:val="none"/>
         </w:rPr>
-        <w:lastRenderedPageBreak/>
-        <w:t>Step 9: Thank You (1 minute)</w:t>
+        <w:t xml:space="preserve">Step </w:t>
+      </w:r>
+      <w:r>
+        <w:rPr>
+          <w:rFonts w:ascii="Segoe UI" w:eastAsia="Times New Roman" w:hAnsi="Segoe UI" w:cs="Segoe UI"/>
+          <w:b/>
+          <w:bCs/>
+          <w:color w:val="374151"/>
+          <w:kern w:val="0"/>
+          <w:bdr w:val="single" w:sz="2" w:space="0" w:color="D9D9E3" w:frame="1"/>
+          <w14:ligatures w14:val="none"/>
+        </w:rPr>
+        <w:t>8</w:t>
+      </w:r>
+      <w:r>
+        <w:rPr>
+          <w:rFonts w:ascii="Segoe UI" w:eastAsia="Times New Roman" w:hAnsi="Segoe UI" w:cs="Segoe UI"/>
+          <w:b/>
+          <w:bCs/>
+          <w:color w:val="374151"/>
+          <w:kern w:val="0"/>
+          <w:bdr w:val="single" w:sz="2" w:space="0" w:color="D9D9E3" w:frame="1"/>
+          <w14:ligatures w14:val="none"/>
+        </w:rPr>
+        <w:t>: Thank You (1 minute)</w:t>
       </w:r>
     </w:p>
     <w:p>
@@ -1527,7 +1525,32 @@
           <w:bdr w:val="single" w:sz="2" w:space="0" w:color="D9D9E3" w:frame="1"/>
           <w14:ligatures w14:val="none"/>
         </w:rPr>
-        <w:t>Step 10: Exercise Summary (2 minutes)</w:t>
+        <w:lastRenderedPageBreak/>
+        <w:t xml:space="preserve">Step </w:t>
+      </w:r>
+      <w:r>
+        <w:rPr>
+          <w:rFonts w:ascii="Segoe UI" w:eastAsia="Times New Roman" w:hAnsi="Segoe UI" w:cs="Segoe UI"/>
+          <w:b/>
+          <w:bCs/>
+          <w:color w:val="374151"/>
+          <w:kern w:val="0"/>
+          <w:bdr w:val="single" w:sz="2" w:space="0" w:color="D9D9E3" w:frame="1"/>
+          <w14:ligatures w14:val="none"/>
+        </w:rPr>
+        <w:t>9</w:t>
+      </w:r>
+      <w:r>
+        <w:rPr>
+          <w:rFonts w:ascii="Segoe UI" w:eastAsia="Times New Roman" w:hAnsi="Segoe UI" w:cs="Segoe UI"/>
+          <w:b/>
+          <w:bCs/>
+          <w:color w:val="374151"/>
+          <w:kern w:val="0"/>
+          <w:bdr w:val="single" w:sz="2" w:space="0" w:color="D9D9E3" w:frame="1"/>
+          <w14:ligatures w14:val="none"/>
+        </w:rPr>
+        <w:t>: Exercise Summary (2 minutes)</w:t>
       </w:r>
     </w:p>
     <w:p>

</xml_diff>